<commit_message>
[sang-a] mpeg4 내용 추가중
</commit_message>
<xml_diff>
--- a/word/VR_상아.docx
+++ b/word/VR_상아.docx
@@ -300,6 +300,9 @@
     <w:p>
       <w:pPr>
         <w:pStyle w:val="a4"/>
+        <w:rPr>
+          <w:rFonts w:hint="eastAsia"/>
+        </w:rPr>
       </w:pPr>
       <w:r>
         <w:rPr>
@@ -311,796 +314,45 @@
     <w:p>
       <w:pPr>
         <w:pStyle w:val="1"/>
-        <w:rPr>
-          <w:strike/>
-        </w:rPr>
-      </w:pPr>
-      <w:r>
-        <w:rPr>
-          <w:rFonts w:hint="eastAsia"/>
-          <w:strike/>
-        </w:rPr>
-        <w:t>스트리밍이란?</w:t>
+      </w:pPr>
+      <w:r>
+        <w:rPr>
+          <w:rFonts w:hint="eastAsia"/>
+        </w:rPr>
+        <w:t>VR</w:t>
+      </w:r>
+      <w:r>
+        <w:t xml:space="preserve"> </w:t>
+      </w:r>
+      <w:r>
+        <w:rPr>
+          <w:rFonts w:hint="eastAsia"/>
+        </w:rPr>
+        <w:t xml:space="preserve">영상의 </w:t>
+      </w:r>
+      <w:r>
+        <w:rPr>
+          <w:rFonts w:hint="eastAsia"/>
+        </w:rPr>
+        <w:t>스트리밍 기술</w:t>
       </w:r>
     </w:p>
     <w:p>
       <w:pPr>
-        <w:spacing w:line="276" w:lineRule="auto"/>
-        <w:rPr>
-          <w:strike/>
-        </w:rPr>
-      </w:pPr>
-      <w:r>
-        <w:rPr>
-          <w:strike/>
-        </w:rPr>
-        <w:t>1995</w:t>
-      </w:r>
-      <w:r>
-        <w:rPr>
-          <w:strike/>
-        </w:rPr>
-        <w:t>년</w:t>
-      </w:r>
-      <w:r>
-        <w:rPr>
-          <w:strike/>
-        </w:rPr>
-        <w:t xml:space="preserve"> </w:t>
-      </w:r>
-      <w:proofErr w:type="spellStart"/>
-      <w:r>
-        <w:rPr>
-          <w:strike/>
-        </w:rPr>
-        <w:t>리얼네트워크사가</w:t>
-      </w:r>
-      <w:proofErr w:type="spellEnd"/>
-      <w:r>
-        <w:rPr>
-          <w:strike/>
-        </w:rPr>
-        <w:t xml:space="preserve"> </w:t>
-      </w:r>
-      <w:r>
-        <w:rPr>
-          <w:strike/>
-        </w:rPr>
-        <w:t>개발한</w:t>
-      </w:r>
-      <w:r>
-        <w:rPr>
-          <w:strike/>
-        </w:rPr>
-        <w:t xml:space="preserve"> </w:t>
-      </w:r>
-      <w:proofErr w:type="spellStart"/>
-      <w:r>
-        <w:rPr>
-          <w:strike/>
-        </w:rPr>
-        <w:t>리얼오디오에서</w:t>
-      </w:r>
-      <w:proofErr w:type="spellEnd"/>
-      <w:r>
-        <w:rPr>
-          <w:strike/>
-        </w:rPr>
-        <w:t xml:space="preserve"> </w:t>
-      </w:r>
-      <w:r>
-        <w:rPr>
-          <w:strike/>
-        </w:rPr>
-        <w:t>처음으로</w:t>
-      </w:r>
-      <w:r>
-        <w:rPr>
-          <w:strike/>
-        </w:rPr>
-        <w:t xml:space="preserve"> </w:t>
-      </w:r>
-      <w:r>
-        <w:rPr>
-          <w:strike/>
-        </w:rPr>
-        <w:t>선보였다</w:t>
-      </w:r>
-      <w:r>
-        <w:rPr>
-          <w:strike/>
-        </w:rPr>
-        <w:t xml:space="preserve">. </w:t>
-      </w:r>
-      <w:r>
-        <w:rPr>
-          <w:strike/>
-        </w:rPr>
-        <w:t>인터넷에서</w:t>
-      </w:r>
-      <w:r>
-        <w:rPr>
-          <w:strike/>
-        </w:rPr>
-        <w:t xml:space="preserve"> </w:t>
-      </w:r>
-      <w:r>
-        <w:rPr>
-          <w:strike/>
-        </w:rPr>
-        <w:t>영상이나</w:t>
-      </w:r>
-      <w:r>
-        <w:rPr>
-          <w:strike/>
-        </w:rPr>
-        <w:t xml:space="preserve"> </w:t>
-      </w:r>
-      <w:r>
-        <w:rPr>
-          <w:strike/>
-        </w:rPr>
-        <w:t>음향</w:t>
-      </w:r>
-      <w:r>
-        <w:rPr>
-          <w:strike/>
-        </w:rPr>
-        <w:t>·</w:t>
-      </w:r>
-      <w:r>
-        <w:rPr>
-          <w:strike/>
-        </w:rPr>
-        <w:t>애니메이션</w:t>
-      </w:r>
-      <w:r>
-        <w:rPr>
-          <w:strike/>
-        </w:rPr>
-        <w:t xml:space="preserve"> </w:t>
-      </w:r>
-      <w:r>
-        <w:rPr>
-          <w:strike/>
-        </w:rPr>
-        <w:t>등의</w:t>
-      </w:r>
-      <w:r>
-        <w:rPr>
-          <w:strike/>
-        </w:rPr>
-        <w:t xml:space="preserve"> </w:t>
-      </w:r>
-      <w:r>
-        <w:rPr>
-          <w:strike/>
-        </w:rPr>
-        <w:t>파일을</w:t>
-      </w:r>
-      <w:r>
-        <w:rPr>
-          <w:strike/>
-        </w:rPr>
-        <w:t xml:space="preserve"> </w:t>
-      </w:r>
-      <w:r>
-        <w:rPr>
-          <w:strike/>
-        </w:rPr>
-        <w:t>하드디스크</w:t>
-      </w:r>
-      <w:r>
-        <w:rPr>
-          <w:strike/>
-        </w:rPr>
-        <w:t xml:space="preserve"> </w:t>
-      </w:r>
-      <w:r>
-        <w:rPr>
-          <w:strike/>
-        </w:rPr>
-        <w:t>드라이브에</w:t>
-      </w:r>
-      <w:r>
-        <w:rPr>
-          <w:strike/>
-        </w:rPr>
-        <w:t xml:space="preserve"> </w:t>
-      </w:r>
-      <w:r>
-        <w:rPr>
-          <w:strike/>
-        </w:rPr>
-        <w:t>다운로드</w:t>
-      </w:r>
-      <w:r>
-        <w:rPr>
-          <w:rFonts w:hint="eastAsia"/>
-          <w:strike/>
-        </w:rPr>
-        <w:t xml:space="preserve"> </w:t>
-      </w:r>
-      <w:r>
-        <w:rPr>
-          <w:strike/>
-        </w:rPr>
-        <w:t>받아</w:t>
-      </w:r>
-      <w:r>
-        <w:rPr>
-          <w:strike/>
-        </w:rPr>
-        <w:t xml:space="preserve"> </w:t>
-      </w:r>
-      <w:r>
-        <w:rPr>
-          <w:strike/>
-        </w:rPr>
-        <w:t>재생하던</w:t>
-      </w:r>
-      <w:r>
-        <w:rPr>
-          <w:strike/>
-        </w:rPr>
-        <w:t xml:space="preserve"> </w:t>
-      </w:r>
-      <w:r>
-        <w:rPr>
-          <w:strike/>
-        </w:rPr>
-        <w:t>것을</w:t>
-      </w:r>
-      <w:r>
-        <w:rPr>
-          <w:strike/>
-        </w:rPr>
-        <w:t xml:space="preserve"> </w:t>
-      </w:r>
-      <w:r>
-        <w:rPr>
-          <w:strike/>
-        </w:rPr>
-        <w:t>다운로드</w:t>
-      </w:r>
-      <w:r>
-        <w:rPr>
-          <w:strike/>
-        </w:rPr>
-        <w:t xml:space="preserve"> </w:t>
-      </w:r>
-      <w:r>
-        <w:rPr>
-          <w:strike/>
-        </w:rPr>
-        <w:t>없이</w:t>
-      </w:r>
-      <w:r>
-        <w:rPr>
-          <w:strike/>
-        </w:rPr>
-        <w:t xml:space="preserve"> </w:t>
-      </w:r>
-      <w:r>
-        <w:rPr>
-          <w:strike/>
-        </w:rPr>
-        <w:t>실시간으로</w:t>
-      </w:r>
-      <w:r>
-        <w:rPr>
-          <w:strike/>
-        </w:rPr>
-        <w:t xml:space="preserve"> </w:t>
-      </w:r>
-      <w:r>
-        <w:rPr>
-          <w:strike/>
-        </w:rPr>
-        <w:t>재생해</w:t>
-      </w:r>
-      <w:r>
-        <w:rPr>
-          <w:strike/>
-        </w:rPr>
-        <w:t xml:space="preserve"> </w:t>
-      </w:r>
-      <w:r>
-        <w:rPr>
-          <w:strike/>
-        </w:rPr>
-        <w:t>주는</w:t>
-      </w:r>
-      <w:r>
-        <w:rPr>
-          <w:strike/>
-        </w:rPr>
-        <w:t xml:space="preserve"> </w:t>
-      </w:r>
-      <w:r>
-        <w:rPr>
-          <w:strike/>
-        </w:rPr>
-        <w:t>기법이다</w:t>
-      </w:r>
-      <w:r>
-        <w:rPr>
-          <w:strike/>
-        </w:rPr>
-        <w:t xml:space="preserve">. </w:t>
-      </w:r>
-      <w:r>
-        <w:rPr>
-          <w:strike/>
-        </w:rPr>
-        <w:t>전송되는</w:t>
-      </w:r>
-      <w:r>
-        <w:rPr>
-          <w:strike/>
-        </w:rPr>
-        <w:t xml:space="preserve"> </w:t>
-      </w:r>
-      <w:r>
-        <w:rPr>
-          <w:strike/>
-        </w:rPr>
-        <w:t>데이터가</w:t>
-      </w:r>
-      <w:r>
-        <w:rPr>
-          <w:strike/>
-        </w:rPr>
-        <w:t xml:space="preserve"> </w:t>
-      </w:r>
-      <w:r>
-        <w:rPr>
-          <w:strike/>
-        </w:rPr>
-        <w:t>마치</w:t>
-      </w:r>
-      <w:r>
-        <w:rPr>
-          <w:strike/>
-        </w:rPr>
-        <w:t xml:space="preserve"> </w:t>
-      </w:r>
-      <w:r>
-        <w:rPr>
-          <w:strike/>
-        </w:rPr>
-        <w:t>물이</w:t>
-      </w:r>
-      <w:r>
-        <w:rPr>
-          <w:strike/>
-        </w:rPr>
-        <w:t xml:space="preserve"> </w:t>
-      </w:r>
-      <w:r>
-        <w:rPr>
-          <w:strike/>
-        </w:rPr>
-        <w:t>흐르는</w:t>
-      </w:r>
-      <w:r>
-        <w:rPr>
-          <w:strike/>
-        </w:rPr>
-        <w:t xml:space="preserve"> </w:t>
-      </w:r>
-      <w:r>
-        <w:rPr>
-          <w:strike/>
-        </w:rPr>
-        <w:t>것처럼</w:t>
-      </w:r>
-      <w:r>
-        <w:rPr>
-          <w:strike/>
-        </w:rPr>
-        <w:t xml:space="preserve"> </w:t>
-      </w:r>
-      <w:r>
-        <w:rPr>
-          <w:strike/>
-        </w:rPr>
-        <w:t>처리된다고</w:t>
-      </w:r>
-      <w:r>
-        <w:rPr>
-          <w:strike/>
-        </w:rPr>
-        <w:t xml:space="preserve"> </w:t>
-      </w:r>
-      <w:r>
-        <w:rPr>
-          <w:strike/>
-        </w:rPr>
-        <w:t>해서</w:t>
-      </w:r>
-      <w:r>
-        <w:rPr>
-          <w:strike/>
-        </w:rPr>
-        <w:t xml:space="preserve"> '</w:t>
-      </w:r>
-      <w:r>
-        <w:rPr>
-          <w:strike/>
-        </w:rPr>
-        <w:t>스트리밍</w:t>
-      </w:r>
-      <w:r>
-        <w:rPr>
-          <w:strike/>
-        </w:rPr>
-        <w:t>(streaming)'</w:t>
-      </w:r>
-      <w:r>
-        <w:rPr>
-          <w:strike/>
-        </w:rPr>
-        <w:t>이라는</w:t>
-      </w:r>
-      <w:r>
-        <w:rPr>
-          <w:strike/>
-        </w:rPr>
-        <w:t xml:space="preserve"> </w:t>
-      </w:r>
-      <w:r>
-        <w:rPr>
-          <w:strike/>
-        </w:rPr>
-        <w:t>명칭이</w:t>
-      </w:r>
-      <w:r>
-        <w:rPr>
-          <w:strike/>
-        </w:rPr>
-        <w:t xml:space="preserve"> </w:t>
-      </w:r>
-      <w:r>
-        <w:rPr>
-          <w:strike/>
-        </w:rPr>
-        <w:t>붙여졌다</w:t>
-      </w:r>
-      <w:r>
-        <w:rPr>
-          <w:strike/>
-        </w:rPr>
-        <w:t xml:space="preserve">. </w:t>
-      </w:r>
-      <w:r>
-        <w:rPr>
-          <w:strike/>
-        </w:rPr>
-        <w:t>파일이</w:t>
-      </w:r>
-      <w:r>
-        <w:rPr>
-          <w:strike/>
-        </w:rPr>
-        <w:t xml:space="preserve"> </w:t>
-      </w:r>
-      <w:r>
-        <w:rPr>
-          <w:strike/>
-        </w:rPr>
-        <w:t>모두</w:t>
-      </w:r>
-      <w:r>
-        <w:rPr>
-          <w:strike/>
-        </w:rPr>
-        <w:t xml:space="preserve"> </w:t>
-      </w:r>
-      <w:r>
-        <w:rPr>
-          <w:strike/>
-        </w:rPr>
-        <w:t>전송되기</w:t>
-      </w:r>
-      <w:r>
-        <w:rPr>
-          <w:strike/>
-        </w:rPr>
-        <w:t xml:space="preserve"> </w:t>
-      </w:r>
-      <w:r>
-        <w:rPr>
-          <w:strike/>
-        </w:rPr>
-        <w:t>전이라도</w:t>
-      </w:r>
-      <w:r>
-        <w:rPr>
-          <w:strike/>
-        </w:rPr>
-        <w:t xml:space="preserve"> </w:t>
-      </w:r>
-      <w:r>
-        <w:rPr>
-          <w:strike/>
-        </w:rPr>
-        <w:t>클라이언트</w:t>
-      </w:r>
-      <w:r>
-        <w:rPr>
-          <w:strike/>
-        </w:rPr>
-        <w:t xml:space="preserve"> </w:t>
-      </w:r>
-      <w:r>
-        <w:rPr>
-          <w:strike/>
-        </w:rPr>
-        <w:t>브라우저</w:t>
-      </w:r>
-      <w:r>
-        <w:rPr>
-          <w:strike/>
-        </w:rPr>
-        <w:t xml:space="preserve"> </w:t>
-      </w:r>
-      <w:r>
-        <w:rPr>
-          <w:strike/>
-        </w:rPr>
-        <w:t>또는</w:t>
-      </w:r>
-      <w:r>
-        <w:rPr>
-          <w:strike/>
-        </w:rPr>
-        <w:t xml:space="preserve"> </w:t>
-      </w:r>
-      <w:r>
-        <w:rPr>
-          <w:strike/>
-        </w:rPr>
-        <w:t>플러그인이</w:t>
-      </w:r>
-      <w:r>
-        <w:rPr>
-          <w:strike/>
-        </w:rPr>
-        <w:t xml:space="preserve"> </w:t>
-      </w:r>
-      <w:r>
-        <w:rPr>
-          <w:strike/>
-        </w:rPr>
-        <w:t>데이터의</w:t>
-      </w:r>
-      <w:r>
-        <w:rPr>
-          <w:strike/>
-        </w:rPr>
-        <w:t xml:space="preserve"> </w:t>
-      </w:r>
-      <w:r>
-        <w:rPr>
-          <w:strike/>
-        </w:rPr>
-        <w:t>표현을</w:t>
-      </w:r>
-      <w:r>
-        <w:rPr>
-          <w:strike/>
-        </w:rPr>
-        <w:t xml:space="preserve"> </w:t>
-      </w:r>
-      <w:r>
-        <w:rPr>
-          <w:strike/>
-        </w:rPr>
-        <w:t>시작하게</w:t>
-      </w:r>
-      <w:r>
-        <w:rPr>
-          <w:strike/>
-        </w:rPr>
-        <w:t xml:space="preserve"> </w:t>
-      </w:r>
-      <w:r>
-        <w:rPr>
-          <w:strike/>
-        </w:rPr>
-        <w:t>되어</w:t>
-      </w:r>
-      <w:r>
-        <w:rPr>
-          <w:strike/>
-        </w:rPr>
-        <w:t xml:space="preserve"> </w:t>
-      </w:r>
-      <w:r>
-        <w:rPr>
-          <w:strike/>
-        </w:rPr>
-        <w:t>있다</w:t>
-      </w:r>
-      <w:r>
-        <w:rPr>
-          <w:strike/>
-        </w:rPr>
-        <w:t xml:space="preserve">. </w:t>
-      </w:r>
-      <w:r>
-        <w:rPr>
-          <w:strike/>
-        </w:rPr>
-        <w:t>따라서</w:t>
-      </w:r>
-      <w:r>
-        <w:rPr>
-          <w:strike/>
-        </w:rPr>
-        <w:t xml:space="preserve"> </w:t>
-      </w:r>
-      <w:r>
-        <w:rPr>
-          <w:strike/>
-        </w:rPr>
-        <w:t>재생시간이</w:t>
-      </w:r>
-      <w:r>
-        <w:rPr>
-          <w:strike/>
-        </w:rPr>
-        <w:t xml:space="preserve"> </w:t>
-      </w:r>
-      <w:r>
-        <w:rPr>
-          <w:strike/>
-        </w:rPr>
-        <w:t>단축되며</w:t>
-      </w:r>
-      <w:r>
-        <w:rPr>
-          <w:strike/>
-        </w:rPr>
-        <w:t xml:space="preserve"> </w:t>
-      </w:r>
-      <w:r>
-        <w:rPr>
-          <w:rFonts w:hint="eastAsia"/>
-          <w:strike/>
-        </w:rPr>
-        <w:t>하드디스크</w:t>
-      </w:r>
-      <w:r>
-        <w:rPr>
-          <w:strike/>
-        </w:rPr>
-        <w:t xml:space="preserve"> </w:t>
-      </w:r>
-      <w:r>
-        <w:rPr>
-          <w:strike/>
-        </w:rPr>
-        <w:t>드라이브의</w:t>
-      </w:r>
-      <w:r>
-        <w:rPr>
-          <w:strike/>
-        </w:rPr>
-        <w:t xml:space="preserve"> </w:t>
-      </w:r>
-      <w:r>
-        <w:rPr>
-          <w:strike/>
-        </w:rPr>
-        <w:t>용량도</w:t>
-      </w:r>
-      <w:r>
-        <w:rPr>
-          <w:strike/>
-        </w:rPr>
-        <w:t xml:space="preserve"> </w:t>
-      </w:r>
-      <w:r>
-        <w:rPr>
-          <w:strike/>
-        </w:rPr>
-        <w:t>영향을</w:t>
-      </w:r>
-      <w:r>
-        <w:rPr>
-          <w:strike/>
-        </w:rPr>
-        <w:t xml:space="preserve"> </w:t>
-      </w:r>
-      <w:r>
-        <w:rPr>
-          <w:strike/>
-        </w:rPr>
-        <w:t>거의</w:t>
-      </w:r>
-      <w:r>
-        <w:rPr>
-          <w:strike/>
-        </w:rPr>
-        <w:t xml:space="preserve"> </w:t>
-      </w:r>
-      <w:r>
-        <w:rPr>
-          <w:strike/>
-        </w:rPr>
-        <w:t>받지</w:t>
-      </w:r>
-      <w:r>
-        <w:rPr>
-          <w:strike/>
-        </w:rPr>
-        <w:t xml:space="preserve"> </w:t>
-      </w:r>
-      <w:r>
-        <w:rPr>
-          <w:strike/>
-        </w:rPr>
-        <w:t>않는다</w:t>
-      </w:r>
-      <w:r>
-        <w:rPr>
-          <w:strike/>
-        </w:rPr>
-        <w:t xml:space="preserve">. </w:t>
-      </w:r>
-      <w:r>
-        <w:rPr>
-          <w:rStyle w:val="a6"/>
-          <w:strike/>
-        </w:rPr>
-        <w:endnoteReference w:id="1"/>
-      </w:r>
-    </w:p>
-    <w:p/>
-    <w:p>
-      <w:pPr>
-        <w:pStyle w:val="1"/>
-      </w:pPr>
-      <w:r>
-        <w:rPr>
-          <w:rFonts w:hint="eastAsia"/>
-        </w:rPr>
-        <w:t>VR</w:t>
-      </w:r>
-      <w:r>
-        <w:t xml:space="preserve"> </w:t>
-      </w:r>
-      <w:r>
-        <w:rPr>
-          <w:rFonts w:hint="eastAsia"/>
-        </w:rPr>
-        <w:t xml:space="preserve">영상의 </w:t>
-      </w:r>
-      <w:r>
-        <w:rPr>
-          <w:rFonts w:hint="eastAsia"/>
-        </w:rPr>
-        <w:t>스트리밍 기술</w:t>
+        <w:pStyle w:val="2"/>
+        <w:ind w:left="178"/>
+      </w:pPr>
+      <w:r>
+        <w:t>MPEG-</w:t>
+      </w:r>
+      <w:r>
+        <w:rPr>
+          <w:rFonts w:hint="eastAsia"/>
+        </w:rPr>
+        <w:t>DASH</w:t>
       </w:r>
     </w:p>
     <w:p>
-      <w:pPr>
-        <w:pStyle w:val="2"/>
-        <w:ind w:left="178"/>
-      </w:pPr>
-      <w:r>
-        <w:t>MPEG-</w:t>
-      </w:r>
-      <w:r>
-        <w:rPr>
-          <w:rFonts w:hint="eastAsia"/>
-        </w:rPr>
-        <w:t>DASH</w:t>
-      </w:r>
-    </w:p>
-    <w:p>
       <w:r>
         <w:t>MPEG-DASH</w:t>
       </w:r>
@@ -1174,7 +426,7 @@
         <w:rPr>
           <w:rStyle w:val="a6"/>
         </w:rPr>
-        <w:endnoteReference w:id="2"/>
+        <w:endnoteReference w:id="1"/>
       </w:r>
       <w:r>
         <w:t xml:space="preserve"> </w:t>
@@ -1958,16 +1210,13 @@
       <w:r>
         <w:t xml:space="preserve">, </w:t>
       </w:r>
-      <w:proofErr w:type="spellStart"/>
       <w:r>
         <w:t>인코딩된</w:t>
       </w:r>
-      <w:proofErr w:type="spellEnd"/>
-      <w:r>
-        <w:t xml:space="preserve"> </w:t>
-      </w:r>
-      <w:r>
-        <w:lastRenderedPageBreak/>
+      <w:r>
+        <w:t xml:space="preserve"> </w:t>
+      </w:r>
+      <w:r>
         <w:t>비디오</w:t>
       </w:r>
       <w:r>
@@ -1995,15 +1244,7 @@
         <w:t>또는</w:t>
       </w:r>
       <w:r>
-        <w:t xml:space="preserve"> </w:t>
-      </w:r>
-      <w:proofErr w:type="spellStart"/>
-      <w:r>
-        <w:t>chunck</w:t>
-      </w:r>
-      <w:proofErr w:type="spellEnd"/>
-      <w:r>
-        <w:t>)</w:t>
+        <w:t xml:space="preserve"> chunck)</w:t>
       </w:r>
       <w:r>
         <w:t>단위로</w:t>
@@ -2261,13 +1502,8 @@
         <w:t>및</w:t>
       </w:r>
       <w:r>
-        <w:t xml:space="preserve"> </w:t>
-      </w:r>
-      <w:proofErr w:type="spellStart"/>
-      <w:r>
-        <w:t>QoE</w:t>
-      </w:r>
-      <w:proofErr w:type="spellEnd"/>
+        <w:t xml:space="preserve"> QoE</w:t>
+      </w:r>
       <w:r>
         <w:t>를</w:t>
       </w:r>
@@ -2347,16 +1583,16 @@
         <w:rPr>
           <w:rStyle w:val="a6"/>
         </w:rPr>
+        <w:endnoteReference w:id="2"/>
+      </w:r>
+      <w:r>
+        <w:t xml:space="preserve"> </w:t>
+      </w:r>
+      <w:r>
+        <w:rPr>
+          <w:rStyle w:val="a6"/>
+        </w:rPr>
         <w:endnoteReference w:id="3"/>
-      </w:r>
-      <w:r>
-        <w:t xml:space="preserve"> </w:t>
-      </w:r>
-      <w:r>
-        <w:rPr>
-          <w:rStyle w:val="a6"/>
-        </w:rPr>
-        <w:endnoteReference w:id="4"/>
       </w:r>
     </w:p>
     <w:p/>
@@ -2372,6 +1608,7 @@
         <w:rPr>
           <w:color w:val="AEAAAA" w:themeColor="background2" w:themeShade="BF"/>
         </w:rPr>
+        <w:lastRenderedPageBreak/>
         <w:t>Adobe</w:t>
       </w:r>
       <w:r>
@@ -2424,7 +1661,7 @@
           <w:rStyle w:val="a6"/>
           <w:color w:val="AEAAAA" w:themeColor="background2" w:themeShade="BF"/>
         </w:rPr>
-        <w:endnoteReference w:id="5"/>
+        <w:endnoteReference w:id="4"/>
       </w:r>
     </w:p>
     <w:p>
@@ -2527,7 +1764,7 @@
         <w:rPr>
           <w:rStyle w:val="a6"/>
         </w:rPr>
-        <w:endnoteReference w:id="6"/>
+        <w:endnoteReference w:id="5"/>
       </w:r>
     </w:p>
     <w:p>
@@ -2776,11 +2013,9 @@
       <w:r>
         <w:t xml:space="preserve"> </w:t>
       </w:r>
-      <w:proofErr w:type="spellStart"/>
       <w:r>
         <w:t>프로그레시브</w:t>
       </w:r>
-      <w:proofErr w:type="spellEnd"/>
       <w:r>
         <w:t xml:space="preserve"> </w:t>
       </w:r>
@@ -2842,21 +2077,11 @@
         <w:t>단위</w:t>
       </w:r>
       <w:r>
-        <w:t>(</w:t>
-      </w:r>
-      <w:proofErr w:type="gramStart"/>
-      <w:r>
-        <w:t>Chunk :</w:t>
-      </w:r>
-      <w:proofErr w:type="gramEnd"/>
-      <w:r>
-        <w:t xml:space="preserve"> </w:t>
-      </w:r>
-      <w:proofErr w:type="spellStart"/>
+        <w:t xml:space="preserve">(Chunk : </w:t>
+      </w:r>
       <w:r>
         <w:t>몇초</w:t>
       </w:r>
-      <w:proofErr w:type="spellEnd"/>
       <w:r>
         <w:t xml:space="preserve"> </w:t>
       </w:r>
@@ -3161,7 +2386,6 @@
       <w:r>
         <w:t xml:space="preserve"> </w:t>
       </w:r>
-      <w:proofErr w:type="gramStart"/>
       <w:r>
         <w:t>안전성</w:t>
       </w:r>
@@ -3189,7 +2413,6 @@
         </w:rPr>
         <w:t>할</w:t>
       </w:r>
-      <w:proofErr w:type="gramEnd"/>
       <w:r>
         <w:rPr>
           <w:rFonts w:hint="eastAsia"/>
@@ -3331,7 +2554,6 @@
         <w:ind w:leftChars="0"/>
       </w:pPr>
       <w:r>
-        <w:lastRenderedPageBreak/>
         <w:t>(</w:t>
       </w:r>
       <w:r>
@@ -3553,7 +2775,7 @@
         <w:rPr>
           <w:rStyle w:val="a6"/>
         </w:rPr>
-        <w:endnoteReference w:id="7"/>
+        <w:endnoteReference w:id="6"/>
       </w:r>
     </w:p>
     <w:p>
@@ -3584,6 +2806,7 @@
         <w:rPr>
           <w:noProof/>
         </w:rPr>
+        <w:lastRenderedPageBreak/>
         <w:drawing>
           <wp:inline distT="0" distB="0" distL="0" distR="0" wp14:anchorId="2FC43275" wp14:editId="2BDF6DB4">
             <wp:extent cx="5021866" cy="2153799"/>
@@ -3637,7 +2860,7 @@
         <w:rPr>
           <w:rStyle w:val="a6"/>
         </w:rPr>
-        <w:endnoteReference w:id="8"/>
+        <w:endnoteReference w:id="7"/>
       </w:r>
     </w:p>
     <w:p>
@@ -5109,7 +4332,6 @@
         <w:rPr>
           <w:rFonts w:hint="eastAsia"/>
         </w:rPr>
-        <w:lastRenderedPageBreak/>
         <w:t>R</w:t>
       </w:r>
       <w:r>
@@ -5125,6 +4347,7 @@
         <w:rPr>
           <w:noProof/>
         </w:rPr>
+        <w:lastRenderedPageBreak/>
         <w:drawing>
           <wp:inline distT="0" distB="0" distL="0" distR="0">
             <wp:extent cx="5295697" cy="2271241"/>
@@ -5178,7 +4401,7 @@
         <w:rPr>
           <w:rStyle w:val="a6"/>
         </w:rPr>
-        <w:endnoteReference w:id="9"/>
+        <w:endnoteReference w:id="8"/>
       </w:r>
     </w:p>
     <w:p>
@@ -5628,14 +4851,12 @@
         </w:rPr>
         <w:t xml:space="preserve"> </w:t>
       </w:r>
-      <w:proofErr w:type="spellStart"/>
       <w:r>
         <w:rPr>
           <w:rFonts w:hint="eastAsia"/>
         </w:rPr>
         <w:t>인코딩된</w:t>
       </w:r>
-      <w:proofErr w:type="spellEnd"/>
       <w:r>
         <w:rPr>
           <w:rFonts w:hint="eastAsia"/>
@@ -6231,26 +5452,13 @@
         <w:ind w:leftChars="0"/>
       </w:pPr>
       <w:r>
-        <w:t>FMS (Flash Media Server</w:t>
-      </w:r>
-      <w:proofErr w:type="gramStart"/>
-      <w:r>
-        <w:t xml:space="preserve">)  </w:t>
+        <w:t xml:space="preserve">FMS (Flash Media Server)  </w:t>
       </w:r>
       <w:r>
         <w:t>와</w:t>
       </w:r>
-      <w:proofErr w:type="gramEnd"/>
-      <w:r>
-        <w:t xml:space="preserve">  </w:t>
-      </w:r>
-      <w:proofErr w:type="spellStart"/>
-      <w:r>
-        <w:t>Wowza</w:t>
-      </w:r>
-      <w:proofErr w:type="spellEnd"/>
-      <w:r>
-        <w:t xml:space="preserve"> Media Server</w:t>
+      <w:r>
+        <w:t xml:space="preserve">  Wowza Media Server</w:t>
       </w:r>
       <w:r>
         <w:rPr>
@@ -6652,7 +5860,6 @@
         <w:rPr>
           <w:rFonts w:hint="eastAsia"/>
         </w:rPr>
-        <w:lastRenderedPageBreak/>
         <w:t>동영상을</w:t>
       </w:r>
       <w:r>
@@ -6755,7 +5962,7 @@
         <w:rPr>
           <w:rStyle w:val="a6"/>
         </w:rPr>
-        <w:endnoteReference w:id="10"/>
+        <w:endnoteReference w:id="9"/>
       </w:r>
     </w:p>
     <w:p/>
@@ -8126,16 +7333,16 @@
         <w:rPr>
           <w:rStyle w:val="a6"/>
         </w:rPr>
+        <w:endnoteReference w:id="10"/>
+      </w:r>
+      <w:r>
+        <w:t xml:space="preserve"> </w:t>
+      </w:r>
+      <w:r>
+        <w:rPr>
+          <w:rStyle w:val="a6"/>
+        </w:rPr>
         <w:endnoteReference w:id="11"/>
-      </w:r>
-      <w:r>
-        <w:t xml:space="preserve"> </w:t>
-      </w:r>
-      <w:r>
-        <w:rPr>
-          <w:rStyle w:val="a6"/>
-        </w:rPr>
-        <w:endnoteReference w:id="12"/>
       </w:r>
     </w:p>
     <w:p>
@@ -8148,8 +7355,8 @@
         </w:rPr>
         <w:drawing>
           <wp:inline distT="0" distB="0" distL="0" distR="0">
-            <wp:extent cx="4433940" cy="2709192"/>
-            <wp:effectExtent l="0" t="0" r="5080" b="0"/>
+            <wp:extent cx="3441990" cy="2103098"/>
+            <wp:effectExtent l="0" t="0" r="6350" b="0"/>
             <wp:docPr id="6" name="그림 6" descr="전자기기이(가) 표시된 사진&#10;&#10;높은 신뢰도로 생성된 설명"/>
             <wp:cNvGraphicFramePr>
               <a:graphicFrameLocks xmlns:a="http://schemas.openxmlformats.org/drawingml/2006/main" noChangeAspect="1"/>
@@ -8176,7 +7383,7 @@
                   <pic:spPr>
                     <a:xfrm>
                       <a:off x="0" y="0"/>
-                      <a:ext cx="4445360" cy="2716170"/>
+                      <a:ext cx="3460969" cy="2114694"/>
                     </a:xfrm>
                     <a:prstGeom prst="rect">
                       <a:avLst/>
@@ -8198,13 +7405,7 @@
         <w:rPr>
           <w:rFonts w:hint="eastAsia"/>
         </w:rPr>
-        <w:t>코덱</w:t>
-      </w:r>
-      <w:r>
-        <w:rPr>
-          <w:rFonts w:hint="eastAsia"/>
-        </w:rPr>
-        <w:t>의 종류</w:t>
+        <w:t>다양한 코덱들</w:t>
       </w:r>
     </w:p>
     <w:p>
@@ -8239,7 +7440,100 @@
         <w:rPr>
           <w:rFonts w:hint="eastAsia"/>
         </w:rPr>
-        <w:t>프로그램이기</w:t>
+        <w:t>프로그램이다</w:t>
+      </w:r>
+      <w:r>
+        <w:t xml:space="preserve">. </w:t>
+      </w:r>
+      <w:r>
+        <w:rPr>
+          <w:rFonts w:hint="eastAsia"/>
+        </w:rPr>
+        <w:t>따라서</w:t>
+      </w:r>
+      <w:r>
+        <w:rPr>
+          <w:rFonts w:hint="eastAsia"/>
+        </w:rPr>
+        <w:t xml:space="preserve"> </w:t>
+      </w:r>
+      <w:r>
+        <w:rPr>
+          <w:rFonts w:hint="eastAsia"/>
+        </w:rPr>
+        <w:t>서로</w:t>
+      </w:r>
+      <w:r>
+        <w:rPr>
+          <w:rFonts w:hint="eastAsia"/>
+        </w:rPr>
+        <w:t xml:space="preserve"> </w:t>
+      </w:r>
+      <w:r>
+        <w:rPr>
+          <w:rFonts w:hint="eastAsia"/>
+        </w:rPr>
+        <w:t>다른</w:t>
+      </w:r>
+      <w:r>
+        <w:rPr>
+          <w:rFonts w:hint="eastAsia"/>
+        </w:rPr>
+        <w:t xml:space="preserve"> </w:t>
+      </w:r>
+      <w:r>
+        <w:rPr>
+          <w:rFonts w:hint="eastAsia"/>
+        </w:rPr>
+        <w:t>코덱은</w:t>
+      </w:r>
+      <w:r>
+        <w:rPr>
+          <w:rFonts w:hint="eastAsia"/>
+        </w:rPr>
+        <w:t xml:space="preserve"> </w:t>
+      </w:r>
+      <w:r>
+        <w:rPr>
+          <w:rFonts w:hint="eastAsia"/>
+        </w:rPr>
+        <w:t>서로</w:t>
+      </w:r>
+      <w:r>
+        <w:rPr>
+          <w:rFonts w:hint="eastAsia"/>
+        </w:rPr>
+        <w:t xml:space="preserve"> </w:t>
+      </w:r>
+      <w:r>
+        <w:rPr>
+          <w:rFonts w:hint="eastAsia"/>
+        </w:rPr>
+        <w:t>다른</w:t>
+      </w:r>
+      <w:r>
+        <w:rPr>
+          <w:rFonts w:hint="eastAsia"/>
+        </w:rPr>
+        <w:t xml:space="preserve"> </w:t>
+      </w:r>
+      <w:r>
+        <w:rPr>
+          <w:rFonts w:hint="eastAsia"/>
+        </w:rPr>
+        <w:t>알고리즘을</w:t>
+      </w:r>
+      <w:r>
+        <w:rPr>
+          <w:rFonts w:hint="eastAsia"/>
+        </w:rPr>
+        <w:t xml:space="preserve"> </w:t>
+      </w:r>
+      <w:r>
+        <w:rPr>
+          <w:rFonts w:hint="eastAsia"/>
+        </w:rPr>
+        <w:t>쓰기</w:t>
       </w:r>
       <w:r>
         <w:rPr>
@@ -8257,102 +7551,6 @@
         <w:rPr>
           <w:rFonts w:hint="eastAsia"/>
         </w:rPr>
-        <w:t xml:space="preserve">, </w:t>
-      </w:r>
-      <w:r>
-        <w:rPr>
-          <w:rFonts w:hint="eastAsia"/>
-        </w:rPr>
-        <w:t>서로</w:t>
-      </w:r>
-      <w:r>
-        <w:rPr>
-          <w:rFonts w:hint="eastAsia"/>
-        </w:rPr>
-        <w:t xml:space="preserve"> </w:t>
-      </w:r>
-      <w:r>
-        <w:rPr>
-          <w:rFonts w:hint="eastAsia"/>
-        </w:rPr>
-        <w:t>다른</w:t>
-      </w:r>
-      <w:r>
-        <w:rPr>
-          <w:rFonts w:hint="eastAsia"/>
-        </w:rPr>
-        <w:t xml:space="preserve"> </w:t>
-      </w:r>
-      <w:r>
-        <w:rPr>
-          <w:rFonts w:hint="eastAsia"/>
-        </w:rPr>
-        <w:t>코덱은</w:t>
-      </w:r>
-      <w:r>
-        <w:rPr>
-          <w:rFonts w:hint="eastAsia"/>
-        </w:rPr>
-        <w:t xml:space="preserve"> </w:t>
-      </w:r>
-      <w:r>
-        <w:rPr>
-          <w:rFonts w:hint="eastAsia"/>
-        </w:rPr>
-        <w:t>서로</w:t>
-      </w:r>
-      <w:r>
-        <w:rPr>
-          <w:rFonts w:hint="eastAsia"/>
-        </w:rPr>
-        <w:t xml:space="preserve"> </w:t>
-      </w:r>
-      <w:r>
-        <w:rPr>
-          <w:rFonts w:hint="eastAsia"/>
-        </w:rPr>
-        <w:t>다른</w:t>
-      </w:r>
-      <w:r>
-        <w:rPr>
-          <w:rFonts w:hint="eastAsia"/>
-        </w:rPr>
-        <w:t xml:space="preserve"> </w:t>
-      </w:r>
-      <w:r>
-        <w:rPr>
-          <w:rFonts w:hint="eastAsia"/>
-        </w:rPr>
-        <w:t>알고리즘을</w:t>
-      </w:r>
-      <w:r>
-        <w:rPr>
-          <w:rFonts w:hint="eastAsia"/>
-        </w:rPr>
-        <w:t xml:space="preserve"> </w:t>
-      </w:r>
-      <w:r>
-        <w:rPr>
-          <w:rFonts w:hint="eastAsia"/>
-        </w:rPr>
-        <w:t>쓰기</w:t>
-      </w:r>
-      <w:r>
-        <w:rPr>
-          <w:rFonts w:hint="eastAsia"/>
-        </w:rPr>
-        <w:t xml:space="preserve"> </w:t>
-      </w:r>
-      <w:r>
-        <w:rPr>
-          <w:rFonts w:hint="eastAsia"/>
-        </w:rPr>
-        <w:t>때문에</w:t>
-      </w:r>
-      <w:r>
-        <w:rPr>
-          <w:rFonts w:hint="eastAsia"/>
-        </w:rPr>
         <w:t xml:space="preserve"> </w:t>
       </w:r>
       <w:r>
@@ -8371,13 +7569,7 @@
         <w:rPr>
           <w:rFonts w:hint="eastAsia"/>
         </w:rPr>
-        <w:t>않는</w:t>
-      </w:r>
-      <w:r>
-        <w:rPr>
-          <w:rFonts w:hint="eastAsia"/>
-        </w:rPr>
-        <w:t>다</w:t>
+        <w:t>않는다</w:t>
       </w:r>
       <w:r>
         <w:rPr>
@@ -8394,7 +7586,18 @@
         <w:rPr>
           <w:rFonts w:hint="eastAsia"/>
         </w:rPr>
-        <w:lastRenderedPageBreak/>
+        <w:t>코덱은</w:t>
+      </w:r>
+      <w:r>
+        <w:rPr>
+          <w:rFonts w:hint="eastAsia"/>
+        </w:rPr>
+        <w:t xml:space="preserve"> </w:t>
+      </w:r>
+      <w:r>
+        <w:rPr>
+          <w:rFonts w:hint="eastAsia"/>
+        </w:rPr>
         <w:t>다양한</w:t>
       </w:r>
       <w:r>
@@ -8407,19 +7610,13 @@
         <w:rPr>
           <w:rFonts w:hint="eastAsia"/>
         </w:rPr>
-        <w:t>종류의</w:t>
-      </w:r>
-      <w:r>
-        <w:rPr>
-          <w:rFonts w:hint="eastAsia"/>
-        </w:rPr>
-        <w:t xml:space="preserve"> </w:t>
-      </w:r>
-      <w:r>
-        <w:rPr>
-          <w:rFonts w:hint="eastAsia"/>
-        </w:rPr>
-        <w:t>코덱이</w:t>
+        <w:t>종류</w:t>
+      </w:r>
+      <w:r>
+        <w:rPr>
+          <w:rFonts w:hint="eastAsia"/>
+        </w:rPr>
+        <w:t>가</w:t>
       </w:r>
       <w:r>
         <w:rPr>
@@ -8569,87 +7766,40 @@
         <w:rPr>
           <w:rFonts w:hint="eastAsia"/>
         </w:rPr>
+        <w:t>. Divx, X</w:t>
+      </w:r>
+      <w:r>
+        <w:t xml:space="preserve">vid, MPEG, INDEO, QuickTime, FLV, DV, MP4, H.263, H.264, Cinepak, M-JPEG </w:t>
+      </w:r>
+      <w:r>
+        <w:rPr>
+          <w:rFonts w:hint="eastAsia"/>
+        </w:rPr>
+        <w:t>등이</w:t>
+      </w:r>
+      <w:r>
+        <w:rPr>
+          <w:rFonts w:hint="eastAsia"/>
+        </w:rPr>
+        <w:t xml:space="preserve"> </w:t>
+      </w:r>
+      <w:r>
+        <w:rPr>
+          <w:rFonts w:hint="eastAsia"/>
+        </w:rPr>
+        <w:t>있다</w:t>
+      </w:r>
+      <w:r>
+        <w:rPr>
+          <w:rFonts w:hint="eastAsia"/>
+        </w:rPr>
         <w:t xml:space="preserve">. </w:t>
       </w:r>
-      <w:proofErr w:type="spellStart"/>
-      <w:r>
-        <w:rPr>
-          <w:rFonts w:hint="eastAsia"/>
-        </w:rPr>
-        <w:t>Divx</w:t>
-      </w:r>
-      <w:proofErr w:type="spellEnd"/>
-      <w:r>
-        <w:rPr>
-          <w:rFonts w:hint="eastAsia"/>
-        </w:rPr>
-        <w:t xml:space="preserve">, </w:t>
-      </w:r>
-      <w:proofErr w:type="spellStart"/>
-      <w:r>
-        <w:rPr>
-          <w:rFonts w:hint="eastAsia"/>
-        </w:rPr>
-        <w:t>X</w:t>
-      </w:r>
-      <w:r>
-        <w:t>vid</w:t>
-      </w:r>
-      <w:proofErr w:type="spellEnd"/>
-      <w:r>
-        <w:t xml:space="preserve">, MPEG, INDEO, QuickTime, FLV, DV, MP4, </w:t>
-      </w:r>
-      <w:proofErr w:type="gramStart"/>
-      <w:r>
-        <w:t>H.263</w:t>
-      </w:r>
-      <w:proofErr w:type="gramEnd"/>
-      <w:r>
-        <w:t xml:space="preserve">, H.264, </w:t>
-      </w:r>
-      <w:proofErr w:type="spellStart"/>
-      <w:r>
-        <w:t>Cinepak</w:t>
-      </w:r>
-      <w:proofErr w:type="spellEnd"/>
-      <w:r>
-        <w:t xml:space="preserve">, M-JPEG </w:t>
-      </w:r>
-      <w:r>
-        <w:rPr>
-          <w:rFonts w:hint="eastAsia"/>
-        </w:rPr>
-        <w:t>등이</w:t>
-      </w:r>
-      <w:r>
-        <w:rPr>
-          <w:rFonts w:hint="eastAsia"/>
-        </w:rPr>
-        <w:t xml:space="preserve"> </w:t>
-      </w:r>
-      <w:r>
-        <w:rPr>
-          <w:rFonts w:hint="eastAsia"/>
-        </w:rPr>
-        <w:t>있다</w:t>
-      </w:r>
-      <w:r>
-        <w:rPr>
-          <w:rFonts w:hint="eastAsia"/>
-        </w:rPr>
-        <w:t>.</w:t>
-      </w:r>
-      <w:r>
-        <w:rPr>
-          <w:rFonts w:hint="eastAsia"/>
-        </w:rPr>
-        <w:t xml:space="preserve"> </w:t>
-      </w:r>
       <w:r>
         <w:rPr>
           <w:rStyle w:val="a6"/>
         </w:rPr>
-        <w:endnoteReference w:id="13"/>
+        <w:endnoteReference w:id="12"/>
       </w:r>
       <w:r>
         <w:rPr>
@@ -8667,31 +7817,443 @@
         <w:rPr>
           <w:rFonts w:hint="eastAsia"/>
         </w:rPr>
-        <w:t>VR</w:t>
-      </w:r>
-      <w:r>
-        <w:t xml:space="preserve"> </w:t>
-      </w:r>
-      <w:r>
-        <w:rPr>
-          <w:rFonts w:hint="eastAsia"/>
-        </w:rPr>
-        <w:t>영상</w:t>
-      </w:r>
-      <w:r>
-        <w:rPr>
-          <w:rFonts w:hint="eastAsia"/>
-        </w:rPr>
-        <w:t xml:space="preserve">의 </w:t>
-      </w:r>
-      <w:r>
-        <w:rPr>
-          <w:rFonts w:hint="eastAsia"/>
-        </w:rPr>
-        <w:t>코덱</w:t>
+        <w:lastRenderedPageBreak/>
+        <w:t>M</w:t>
+      </w:r>
+      <w:r>
+        <w:t>PEG</w:t>
+      </w:r>
+      <w:r>
+        <w:rPr>
+          <w:rFonts w:hint="eastAsia"/>
+        </w:rPr>
+        <w:t>의 코덱 통합</w:t>
       </w:r>
     </w:p>
     <w:p>
+      <w:pPr>
+        <w:pStyle w:val="ab"/>
+        <w:numPr>
+          <w:ilvl w:val="0"/>
+          <w:numId w:val="14"/>
+        </w:numPr>
+        <w:ind w:leftChars="0"/>
+      </w:pPr>
+      <w:r>
+        <w:rPr>
+          <w:rFonts w:hint="eastAsia"/>
+        </w:rPr>
+        <w:t>M</w:t>
+      </w:r>
+      <w:r>
+        <w:t>PEG-4</w:t>
+      </w:r>
+    </w:p>
+    <w:p>
+      <w:pPr>
+        <w:pStyle w:val="ab"/>
+        <w:ind w:leftChars="0"/>
+      </w:pPr>
+      <w:r>
+        <w:t>1993</w:t>
+      </w:r>
+      <w:r>
+        <w:t>년부터</w:t>
+      </w:r>
+      <w:r>
+        <w:t xml:space="preserve"> </w:t>
+      </w:r>
+      <w:r>
+        <w:t>논의가</w:t>
+      </w:r>
+      <w:r>
+        <w:t xml:space="preserve"> </w:t>
+      </w:r>
+      <w:r>
+        <w:t>시작</w:t>
+      </w:r>
+      <w:r>
+        <w:rPr>
+          <w:rFonts w:hint="eastAsia"/>
+        </w:rPr>
+        <w:t xml:space="preserve"> </w:t>
+      </w:r>
+      <w:r>
+        <w:t>C</w:t>
+      </w:r>
+      <w:r>
+        <w:t>DROM</w:t>
+      </w:r>
+      <w:r>
+        <w:t>을</w:t>
+      </w:r>
+      <w:r>
+        <w:rPr>
+          <w:rFonts w:hint="eastAsia"/>
+        </w:rPr>
+        <w:t xml:space="preserve"> </w:t>
+      </w:r>
+      <w:r>
+        <w:rPr>
+          <w:rFonts w:hint="eastAsia"/>
+        </w:rPr>
+        <w:t>응용</w:t>
+      </w:r>
+      <w:r>
+        <w:t xml:space="preserve"> </w:t>
+      </w:r>
+      <w:r>
+        <w:t>목표로</w:t>
+      </w:r>
+      <w:r>
+        <w:t xml:space="preserve"> </w:t>
+      </w:r>
+      <w:r>
+        <w:t>한</w:t>
+      </w:r>
+      <w:r>
+        <w:t xml:space="preserve"> 1.5Mbits/sec</w:t>
+      </w:r>
+      <w:r>
+        <w:t>의</w:t>
+      </w:r>
+      <w:r>
+        <w:t xml:space="preserve"> MPEG-1 </w:t>
+      </w:r>
+      <w:r>
+        <w:t>표</w:t>
+      </w:r>
+      <w:r>
+        <w:rPr>
+          <w:rFonts w:hint="eastAsia"/>
+        </w:rPr>
+        <w:t xml:space="preserve"> </w:t>
+      </w:r>
+      <w:r>
+        <w:rPr>
+          <w:rFonts w:hint="eastAsia"/>
+        </w:rPr>
+        <w:t>준과</w:t>
+      </w:r>
+      <w:r>
+        <w:t xml:space="preserve"> Digital TV</w:t>
+      </w:r>
+      <w:r>
+        <w:t>를</w:t>
+      </w:r>
+      <w:r>
+        <w:t xml:space="preserve"> </w:t>
+      </w:r>
+      <w:r>
+        <w:t>응용</w:t>
+      </w:r>
+      <w:r>
+        <w:t xml:space="preserve"> </w:t>
+      </w:r>
+      <w:r>
+        <w:t>목표로</w:t>
+      </w:r>
+      <w:r>
+        <w:t xml:space="preserve"> </w:t>
+      </w:r>
+      <w:r>
+        <w:t>한</w:t>
+      </w:r>
+      <w:r>
+        <w:t>, 5Mbits/sec</w:t>
+      </w:r>
+      <w:r>
+        <w:t>의</w:t>
+      </w:r>
+      <w:r>
+        <w:rPr>
+          <w:rFonts w:hint="eastAsia"/>
+        </w:rPr>
+        <w:t xml:space="preserve"> </w:t>
+      </w:r>
+      <w:r>
+        <w:t>MPEG-2</w:t>
+      </w:r>
+      <w:r>
+        <w:t>가</w:t>
+      </w:r>
+      <w:r>
+        <w:t xml:space="preserve"> </w:t>
+      </w:r>
+      <w:r>
+        <w:t>다루지</w:t>
+      </w:r>
+      <w:r>
+        <w:t xml:space="preserve"> </w:t>
+      </w:r>
+      <w:r>
+        <w:t>않는</w:t>
+      </w:r>
+      <w:r>
+        <w:t xml:space="preserve"> </w:t>
+      </w:r>
+      <w:r>
+        <w:t>초저비트율</w:t>
+      </w:r>
+      <w:r>
+        <w:t xml:space="preserve"> </w:t>
+      </w:r>
+      <w:r>
+        <w:t>오디오</w:t>
+      </w:r>
+      <w:r>
+        <w:t>/</w:t>
+      </w:r>
+      <w:r>
+        <w:t>비디오</w:t>
+      </w:r>
+      <w:r>
+        <w:rPr>
+          <w:rFonts w:hint="eastAsia"/>
+        </w:rPr>
+        <w:t xml:space="preserve"> </w:t>
+      </w:r>
+      <w:r>
+        <w:rPr>
+          <w:rFonts w:hint="eastAsia"/>
+        </w:rPr>
+        <w:t>압축을</w:t>
+      </w:r>
+      <w:r>
+        <w:t xml:space="preserve"> </w:t>
+      </w:r>
+      <w:r>
+        <w:t>목표로</w:t>
+      </w:r>
+    </w:p>
+    <w:p>
+      <w:pPr>
+        <w:pStyle w:val="ab"/>
+        <w:ind w:leftChars="0"/>
+      </w:pPr>
+      <w:r>
+        <w:t>ITU-T</w:t>
+      </w:r>
+      <w:r>
+        <w:t>의</w:t>
+      </w:r>
+      <w:r>
+        <w:t xml:space="preserve"> H.263 </w:t>
+      </w:r>
+      <w:r>
+        <w:t>표준보다</w:t>
+      </w:r>
+      <w:r>
+        <w:t xml:space="preserve"> </w:t>
+      </w:r>
+      <w:r>
+        <w:t>더</w:t>
+      </w:r>
+      <w:r>
+        <w:t xml:space="preserve"> </w:t>
+      </w:r>
+      <w:r>
+        <w:t>좋은</w:t>
+      </w:r>
+      <w:r>
+        <w:t xml:space="preserve"> </w:t>
+      </w:r>
+      <w:r>
+        <w:t>성능의</w:t>
+      </w:r>
+      <w:r>
+        <w:t xml:space="preserve"> </w:t>
+      </w:r>
+      <w:r>
+        <w:t>표준</w:t>
+      </w:r>
+      <w:r>
+        <w:rPr>
+          <w:rFonts w:hint="eastAsia"/>
+        </w:rPr>
+        <w:t>을</w:t>
+      </w:r>
+      <w:r>
+        <w:t xml:space="preserve"> </w:t>
+      </w:r>
+      <w:r>
+        <w:t>만드는</w:t>
+      </w:r>
+      <w:r>
+        <w:t xml:space="preserve"> </w:t>
+      </w:r>
+      <w:r>
+        <w:t>것이</w:t>
+      </w:r>
+      <w:r>
+        <w:t xml:space="preserve"> </w:t>
+      </w:r>
+      <w:r>
+        <w:t>어렵다고</w:t>
+      </w:r>
+      <w:r>
+        <w:t xml:space="preserve"> </w:t>
+      </w:r>
+      <w:r>
+        <w:t>판단</w:t>
+      </w:r>
+    </w:p>
+    <w:p>
+      <w:pPr>
+        <w:pStyle w:val="ab"/>
+        <w:ind w:leftChars="0"/>
+        <w:rPr>
+          <w:rFonts w:hint="eastAsia"/>
+        </w:rPr>
+      </w:pPr>
+      <w:bookmarkStart w:id="0" w:name="_GoBack"/>
+      <w:bookmarkEnd w:id="0"/>
+      <w:r>
+        <w:rPr>
+          <w:rFonts w:hint="eastAsia"/>
+        </w:rPr>
+        <w:t>새로운</w:t>
+      </w:r>
+      <w:r>
+        <w:t xml:space="preserve"> </w:t>
+      </w:r>
+      <w:r>
+        <w:t>목표를</w:t>
+      </w:r>
+      <w:r>
+        <w:t xml:space="preserve"> </w:t>
+      </w:r>
+      <w:r>
+        <w:t>통신</w:t>
+      </w:r>
+      <w:r>
+        <w:t xml:space="preserve">, </w:t>
+      </w:r>
+      <w:r>
+        <w:t>컴퓨터</w:t>
+      </w:r>
+      <w:r>
+        <w:t xml:space="preserve">, </w:t>
+      </w:r>
+      <w:r>
+        <w:t>방송의</w:t>
+      </w:r>
+      <w:r>
+        <w:t xml:space="preserve"> </w:t>
+      </w:r>
+      <w:r>
+        <w:t>융합</w:t>
+      </w:r>
+      <w:r>
+        <w:t xml:space="preserve"> </w:t>
+      </w:r>
+      <w:r>
+        <w:t>환경의</w:t>
+      </w:r>
+      <w:r>
+        <w:t xml:space="preserve"> </w:t>
+      </w:r>
+      <w:r>
+        <w:t>분석</w:t>
+      </w:r>
+      <w:r>
+        <w:rPr>
+          <w:rFonts w:hint="eastAsia"/>
+        </w:rPr>
+        <w:t xml:space="preserve"> </w:t>
+      </w:r>
+      <w:r>
+        <w:rPr>
+          <w:rFonts w:hint="eastAsia"/>
+        </w:rPr>
+        <w:t>을</w:t>
+      </w:r>
+      <w:r>
+        <w:t xml:space="preserve"> </w:t>
+      </w:r>
+      <w:r>
+        <w:t>통해</w:t>
+      </w:r>
+      <w:r>
+        <w:t xml:space="preserve">, </w:t>
+      </w:r>
+      <w:r>
+        <w:t>내용기반의</w:t>
+      </w:r>
+      <w:r>
+        <w:t xml:space="preserve"> </w:t>
+      </w:r>
+      <w:r>
+        <w:t>오디오</w:t>
+      </w:r>
+      <w:r>
+        <w:t>/</w:t>
+      </w:r>
+      <w:r>
+        <w:t>비디오</w:t>
+      </w:r>
+      <w:r>
+        <w:t xml:space="preserve"> </w:t>
+      </w:r>
+      <w:r>
+        <w:t>데이터</w:t>
+      </w:r>
+      <w:r>
+        <w:t xml:space="preserve"> </w:t>
+      </w:r>
+      <w:r>
+        <w:t>부호</w:t>
+      </w:r>
+      <w:r>
+        <w:t xml:space="preserve"> </w:t>
+      </w:r>
+      <w:r>
+        <w:t>표준</w:t>
+      </w:r>
+      <w:r>
+        <w:rPr>
+          <w:rFonts w:hint="eastAsia"/>
+        </w:rPr>
+        <w:t xml:space="preserve"> </w:t>
+      </w:r>
+      <w:r>
+        <w:rPr>
+          <w:rFonts w:hint="eastAsia"/>
+        </w:rPr>
+        <w:t>으로</w:t>
+      </w:r>
+      <w:r>
+        <w:t xml:space="preserve"> </w:t>
+      </w:r>
+      <w:r>
+        <w:t>정립하였다</w:t>
+      </w:r>
+    </w:p>
+    <w:p>
+      <w:pPr>
+        <w:pStyle w:val="1"/>
+      </w:pPr>
+      <w:r>
+        <w:rPr>
+          <w:rFonts w:hint="eastAsia"/>
+        </w:rPr>
+        <w:t>H</w:t>
+      </w:r>
+      <w:r>
+        <w:t>EVC</w:t>
+      </w:r>
+      <w:r>
+        <w:rPr>
+          <w:rFonts w:hint="eastAsia"/>
+        </w:rPr>
+        <w:t>의 사용</w:t>
+      </w:r>
+    </w:p>
+    <w:p/>
+    <w:p>
+      <w:pPr>
+        <w:pStyle w:val="1"/>
+      </w:pPr>
       <w:r>
         <w:rPr>
           <w:rFonts w:hint="eastAsia"/>
@@ -8705,6 +8267,35 @@
         <w:rPr>
           <w:rFonts w:hint="eastAsia"/>
         </w:rPr>
+        <w:t>영상</w:t>
+      </w:r>
+      <w:r>
+        <w:rPr>
+          <w:rFonts w:hint="eastAsia"/>
+        </w:rPr>
+        <w:t xml:space="preserve">의 </w:t>
+      </w:r>
+      <w:r>
+        <w:rPr>
+          <w:rFonts w:hint="eastAsia"/>
+        </w:rPr>
+        <w:t>코덱</w:t>
+      </w:r>
+    </w:p>
+    <w:p>
+      <w:r>
+        <w:rPr>
+          <w:rFonts w:hint="eastAsia"/>
+        </w:rPr>
+        <w:t>VR</w:t>
+      </w:r>
+      <w:r>
+        <w:t xml:space="preserve"> </w:t>
+      </w:r>
+      <w:r>
+        <w:rPr>
+          <w:rFonts w:hint="eastAsia"/>
+        </w:rPr>
         <w:t>영상에서</w:t>
       </w:r>
       <w:r>
@@ -8737,39 +8328,34 @@
         </w:rPr>
         <w:t xml:space="preserve"> </w:t>
       </w:r>
-      <w:proofErr w:type="gramStart"/>
       <w:r>
         <w:t>H</w:t>
       </w:r>
       <w:r>
-        <w:t>.265</w:t>
-      </w:r>
-      <w:proofErr w:type="gramEnd"/>
+        <w:t xml:space="preserve">.265, </w:t>
+      </w:r>
+      <w:r>
+        <w:t>H</w:t>
+      </w:r>
+      <w:r>
+        <w:t xml:space="preserve">.264, </w:t>
+      </w:r>
+      <w:r>
+        <w:t>H</w:t>
+      </w:r>
+      <w:r>
+        <w:t>.264 (Baseline, level 4.2)</w:t>
+      </w:r>
       <w:r>
         <w:t xml:space="preserve">, </w:t>
       </w:r>
       <w:r>
+        <w:tab/>
+      </w:r>
+      <w:r>
         <w:t>H</w:t>
       </w:r>
       <w:r>
-        <w:t xml:space="preserve">.264, </w:t>
-      </w:r>
-      <w:r>
-        <w:t>H</w:t>
-      </w:r>
-      <w:r>
-        <w:t>.264 (Baseline, level 4.2)</w:t>
-      </w:r>
-      <w:r>
-        <w:t xml:space="preserve">, </w:t>
-      </w:r>
-      <w:r>
-        <w:tab/>
-      </w:r>
-      <w:r>
-        <w:t>H</w:t>
-      </w:r>
-      <w:r>
         <w:t>.264 (Baseline, level 3.1)</w:t>
       </w:r>
       <w:r>
@@ -8806,7 +8392,7 @@
         <w:rPr>
           <w:rStyle w:val="a6"/>
         </w:rPr>
-        <w:endnoteReference w:id="14"/>
+        <w:endnoteReference w:id="13"/>
       </w:r>
     </w:p>
     <w:p>
@@ -8851,44 +8437,6 @@
         </w:drawing>
       </w:r>
     </w:p>
-    <w:p>
-      <w:pPr>
-        <w:pStyle w:val="2"/>
-        <w:ind w:left="178"/>
-        <w:rPr>
-          <w:color w:val="AEAAAA" w:themeColor="background2" w:themeShade="BF"/>
-        </w:rPr>
-      </w:pPr>
-      <w:r>
-        <w:rPr>
-          <w:rFonts w:hint="eastAsia"/>
-          <w:color w:val="AEAAAA" w:themeColor="background2" w:themeShade="BF"/>
-        </w:rPr>
-        <w:t>H.264?</w:t>
-      </w:r>
-    </w:p>
-    <w:p>
-      <w:pPr>
-        <w:pStyle w:val="2"/>
-        <w:ind w:left="178"/>
-        <w:rPr>
-          <w:color w:val="AEAAAA" w:themeColor="background2" w:themeShade="BF"/>
-        </w:rPr>
-      </w:pPr>
-      <w:r>
-        <w:rPr>
-          <w:rFonts w:hint="eastAsia"/>
-          <w:color w:val="AEAAAA" w:themeColor="background2" w:themeShade="BF"/>
-        </w:rPr>
-        <w:t>H.265</w:t>
-      </w:r>
-      <w:r>
-        <w:rPr>
-          <w:color w:val="AEAAAA" w:themeColor="background2" w:themeShade="BF"/>
-        </w:rPr>
-        <w:t>?</w:t>
-      </w:r>
-    </w:p>
     <w:p/>
     <w:p>
       <w:pPr>
@@ -9004,8 +8552,6 @@
       <w:r>
         <w:t xml:space="preserve"> </w:t>
       </w:r>
-      <w:bookmarkStart w:id="0" w:name="_GoBack"/>
-      <w:bookmarkEnd w:id="0"/>
       <w:r>
         <w:t>ISO/IEC MPEG</w:t>
       </w:r>
@@ -9170,13 +8716,8 @@
         </w:rPr>
         <w:t xml:space="preserve"> </w:t>
       </w:r>
-      <w:proofErr w:type="gramStart"/>
-      <w:r>
-        <w:t>H.264</w:t>
-      </w:r>
-      <w:proofErr w:type="gramEnd"/>
-      <w:r>
-        <w:t xml:space="preserve">/AVC </w:t>
+      <w:r>
+        <w:t xml:space="preserve">H.264/AVC </w:t>
       </w:r>
       <w:r>
         <w:rPr>
@@ -9281,9 +8822,6 @@
     <w:p>
       <w:pPr>
         <w:jc w:val="center"/>
-        <w:rPr>
-          <w:rFonts w:hint="eastAsia"/>
-        </w:rPr>
       </w:pPr>
       <w:r>
         <w:rPr>
@@ -9348,7 +8886,7 @@
         <w:rPr>
           <w:rStyle w:val="a6"/>
         </w:rPr>
-        <w:endnoteReference w:id="15"/>
+        <w:endnoteReference w:id="14"/>
       </w:r>
     </w:p>
     <w:p>
@@ -9529,13 +9067,8 @@
         </w:rPr>
         <w:t xml:space="preserve"> </w:t>
       </w:r>
-      <w:proofErr w:type="gramStart"/>
-      <w:r>
-        <w:t>H.264</w:t>
-      </w:r>
-      <w:proofErr w:type="gramEnd"/>
-      <w:r>
-        <w:t>/AVC</w:t>
+      <w:r>
+        <w:t>H.264/AVC</w:t>
       </w:r>
       <w:r>
         <w:rPr>
@@ -9643,9 +9176,6 @@
     <w:p>
       <w:pPr>
         <w:jc w:val="center"/>
-        <w:rPr>
-          <w:rFonts w:hint="eastAsia"/>
-        </w:rPr>
       </w:pPr>
       <w:r>
         <w:rPr>
@@ -9699,9 +9229,6 @@
       <w:pPr>
         <w:pStyle w:val="3"/>
         <w:ind w:left="935"/>
-        <w:rPr>
-          <w:rFonts w:hint="eastAsia"/>
-        </w:rPr>
       </w:pPr>
       <w:r>
         <w:lastRenderedPageBreak/>
@@ -10682,9 +10209,6 @@
     <w:p>
       <w:pPr>
         <w:ind w:left="800"/>
-        <w:rPr>
-          <w:rFonts w:hint="eastAsia"/>
-        </w:rPr>
       </w:pPr>
     </w:p>
     <w:p>
@@ -10704,28 +10228,22 @@
       <w:pPr>
         <w:pStyle w:val="ab"/>
         <w:ind w:leftChars="0"/>
-        <w:rPr>
-          <w:rFonts w:hint="eastAsia"/>
-        </w:rPr>
       </w:pPr>
       <w:r>
         <w:t>(</w:t>
       </w:r>
-      <w:proofErr w:type="spellStart"/>
       <w:r>
         <w:rPr>
           <w:rFonts w:hint="eastAsia"/>
         </w:rPr>
         <w:t>뭔지</w:t>
       </w:r>
-      <w:proofErr w:type="spellEnd"/>
-      <w:r>
-        <w:rPr>
-          <w:rFonts w:hint="eastAsia"/>
-        </w:rPr>
-        <w:t xml:space="preserve"> </w:t>
-      </w:r>
-      <w:proofErr w:type="gramStart"/>
+      <w:r>
+        <w:rPr>
+          <w:rFonts w:hint="eastAsia"/>
+        </w:rPr>
+        <w:t xml:space="preserve"> </w:t>
+      </w:r>
       <w:r>
         <w:rPr>
           <w:rFonts w:hint="eastAsia"/>
@@ -10733,11 +10251,7 @@
         <w:t>모르겠다</w:t>
       </w:r>
       <w:r>
-        <w:t>…</w:t>
-      </w:r>
-      <w:proofErr w:type="gramEnd"/>
-      <w:r>
-        <w:t>)</w:t>
+        <w:t>…)</w:t>
       </w:r>
     </w:p>
     <w:p>
@@ -10758,14 +10272,12 @@
         <w:pStyle w:val="ab"/>
         <w:ind w:leftChars="0" w:left="1200"/>
       </w:pPr>
-      <w:proofErr w:type="spellStart"/>
       <w:r>
         <w:rPr>
           <w:rFonts w:hint="eastAsia"/>
         </w:rPr>
         <w:t>보간을</w:t>
       </w:r>
-      <w:proofErr w:type="spellEnd"/>
       <w:r>
         <w:t xml:space="preserve"> </w:t>
       </w:r>
@@ -11025,7 +10537,6 @@
               <w:ind w:leftChars="0" w:left="0"/>
               <w:jc w:val="center"/>
             </w:pPr>
-            <w:proofErr w:type="spellStart"/>
             <w:r>
               <w:rPr>
                 <w:rFonts w:hint="eastAsia"/>
@@ -11035,7 +10546,6 @@
             <w:r>
               <w:t>iteFlite</w:t>
             </w:r>
-            <w:proofErr w:type="spellEnd"/>
           </w:p>
         </w:tc>
         <w:tc>
@@ -11056,13 +10566,8 @@
               <w:t>6</w:t>
             </w:r>
             <w:r>
-              <w:t xml:space="preserve">0 </w:t>
+              <w:t>0 mpbs</w:t>
             </w:r>
-            <w:proofErr w:type="spellStart"/>
-            <w:r>
-              <w:t>mpbs</w:t>
-            </w:r>
-            <w:proofErr w:type="spellEnd"/>
           </w:p>
         </w:tc>
         <w:tc>
@@ -11083,20 +10588,7 @@
               <w:t>2</w:t>
             </w:r>
             <w:r>
-              <w:t xml:space="preserve">8 </w:t>
-            </w:r>
-            <w:proofErr w:type="spellStart"/>
-            <w:proofErr w:type="gramStart"/>
-            <w:r>
-              <w:t>mpbs</w:t>
-            </w:r>
-            <w:proofErr w:type="spellEnd"/>
-            <w:r>
-              <w:t>(</w:t>
-            </w:r>
-            <w:proofErr w:type="gramEnd"/>
-            <w:r>
-              <w:t>-53%)</w:t>
+              <w:t>8 mpbs(-53%)</w:t>
             </w:r>
           </w:p>
         </w:tc>
@@ -11118,20 +10610,7 @@
               <w:t>7</w:t>
             </w:r>
             <w:r>
-              <w:t xml:space="preserve"> </w:t>
-            </w:r>
-            <w:proofErr w:type="spellStart"/>
-            <w:proofErr w:type="gramStart"/>
-            <w:r>
-              <w:t>mpbs</w:t>
-            </w:r>
-            <w:proofErr w:type="spellEnd"/>
-            <w:r>
-              <w:t>(</w:t>
-            </w:r>
-            <w:proofErr w:type="gramEnd"/>
-            <w:r>
-              <w:t>-88%)</w:t>
+              <w:t xml:space="preserve"> mpbs(-88%)</w:t>
             </w:r>
           </w:p>
         </w:tc>
@@ -11178,13 +10657,8 @@
               <w:t>2</w:t>
             </w:r>
             <w:r>
-              <w:t xml:space="preserve">2 </w:t>
+              <w:t>2 mpbs</w:t>
             </w:r>
-            <w:proofErr w:type="spellStart"/>
-            <w:r>
-              <w:t>mpbs</w:t>
-            </w:r>
-            <w:proofErr w:type="spellEnd"/>
           </w:p>
         </w:tc>
         <w:tc>
@@ -11205,20 +10679,7 @@
               <w:t>1</w:t>
             </w:r>
             <w:r>
-              <w:t xml:space="preserve">0 </w:t>
-            </w:r>
-            <w:proofErr w:type="spellStart"/>
-            <w:proofErr w:type="gramStart"/>
-            <w:r>
-              <w:t>mpbs</w:t>
-            </w:r>
-            <w:proofErr w:type="spellEnd"/>
-            <w:r>
-              <w:t>(</w:t>
-            </w:r>
-            <w:proofErr w:type="gramEnd"/>
-            <w:r>
-              <w:t>-53%)</w:t>
+              <w:t>0 mpbs(-53%)</w:t>
             </w:r>
           </w:p>
         </w:tc>
@@ -11240,20 +10701,7 @@
               <w:t>2</w:t>
             </w:r>
             <w:r>
-              <w:t xml:space="preserve"> </w:t>
-            </w:r>
-            <w:proofErr w:type="spellStart"/>
-            <w:proofErr w:type="gramStart"/>
-            <w:r>
-              <w:t>mpbs</w:t>
-            </w:r>
-            <w:proofErr w:type="spellEnd"/>
-            <w:r>
-              <w:t>(</w:t>
-            </w:r>
-            <w:proofErr w:type="gramEnd"/>
-            <w:r>
-              <w:t>-88%)</w:t>
+              <w:t xml:space="preserve"> mpbs(-88%)</w:t>
             </w:r>
           </w:p>
         </w:tc>
@@ -11302,13 +10750,8 @@
               <w:t>3</w:t>
             </w:r>
             <w:r>
-              <w:t xml:space="preserve">2 </w:t>
+              <w:t>2 mbps</w:t>
             </w:r>
-            <w:proofErr w:type="spellStart"/>
-            <w:r>
-              <w:t>mbps</w:t>
-            </w:r>
-            <w:proofErr w:type="spellEnd"/>
           </w:p>
         </w:tc>
         <w:tc>
@@ -11329,20 +10772,7 @@
               <w:t>1</w:t>
             </w:r>
             <w:r>
-              <w:t xml:space="preserve">6 </w:t>
-            </w:r>
-            <w:proofErr w:type="spellStart"/>
-            <w:proofErr w:type="gramStart"/>
-            <w:r>
-              <w:t>mpbs</w:t>
-            </w:r>
-            <w:proofErr w:type="spellEnd"/>
-            <w:r>
-              <w:t>(</w:t>
-            </w:r>
-            <w:proofErr w:type="gramEnd"/>
-            <w:r>
-              <w:t>-50%)</w:t>
+              <w:t>6 mpbs(-50%)</w:t>
             </w:r>
           </w:p>
         </w:tc>
@@ -11364,20 +10794,7 @@
               <w:t>4</w:t>
             </w:r>
             <w:r>
-              <w:t xml:space="preserve"> </w:t>
-            </w:r>
-            <w:proofErr w:type="spellStart"/>
-            <w:proofErr w:type="gramStart"/>
-            <w:r>
-              <w:t>mpbs</w:t>
-            </w:r>
-            <w:proofErr w:type="spellEnd"/>
-            <w:r>
-              <w:t>(</w:t>
-            </w:r>
-            <w:proofErr w:type="gramEnd"/>
-            <w:r>
-              <w:t>-87%)</w:t>
+              <w:t xml:space="preserve"> mpbs(-87%)</w:t>
             </w:r>
           </w:p>
         </w:tc>
@@ -11394,7 +10811,6 @@
               <w:ind w:leftChars="0" w:left="0"/>
               <w:jc w:val="center"/>
             </w:pPr>
-            <w:proofErr w:type="spellStart"/>
             <w:r>
               <w:rPr>
                 <w:rFonts w:hint="eastAsia"/>
@@ -11403,69 +10819,6 @@
             </w:r>
             <w:r>
               <w:t>asLamp</w:t>
-            </w:r>
-            <w:proofErr w:type="spellEnd"/>
-          </w:p>
-        </w:tc>
-        <w:tc>
-          <w:tcPr>
-            <w:tcW w:w="2254" w:type="dxa"/>
-          </w:tcPr>
-          <w:p>
-            <w:pPr>
-              <w:pStyle w:val="ab"/>
-              <w:ind w:leftChars="0" w:left="0"/>
-              <w:jc w:val="center"/>
-              <w:cnfStyle w:val="000000000000" w:firstRow="0" w:lastRow="0" w:firstColumn="0" w:lastColumn="0" w:oddVBand="0" w:evenVBand="0" w:oddHBand="0" w:evenHBand="0" w:firstRowFirstColumn="0" w:firstRowLastColumn="0" w:lastRowFirstColumn="0" w:lastRowLastColumn="0"/>
-            </w:pPr>
-            <w:r>
-              <w:rPr>
-                <w:rFonts w:hint="eastAsia"/>
-              </w:rPr>
-              <w:t>1</w:t>
-            </w:r>
-            <w:r>
-              <w:t xml:space="preserve">0 </w:t>
-            </w:r>
-            <w:proofErr w:type="spellStart"/>
-            <w:r>
-              <w:t>mpbs</w:t>
-            </w:r>
-            <w:proofErr w:type="spellEnd"/>
-          </w:p>
-        </w:tc>
-        <w:tc>
-          <w:tcPr>
-            <w:tcW w:w="2254" w:type="dxa"/>
-          </w:tcPr>
-          <w:p>
-            <w:pPr>
-              <w:pStyle w:val="ab"/>
-              <w:ind w:leftChars="0" w:left="0"/>
-              <w:jc w:val="center"/>
-              <w:cnfStyle w:val="000000000000" w:firstRow="0" w:lastRow="0" w:firstColumn="0" w:lastColumn="0" w:oddVBand="0" w:evenVBand="0" w:oddHBand="0" w:evenHBand="0" w:firstRowFirstColumn="0" w:firstRowLastColumn="0" w:lastRowFirstColumn="0" w:lastRowLastColumn="0"/>
-            </w:pPr>
-            <w:r>
-              <w:rPr>
-                <w:rFonts w:hint="eastAsia"/>
-              </w:rPr>
-              <w:t>5</w:t>
-            </w:r>
-            <w:r>
-              <w:t xml:space="preserve"> </w:t>
-            </w:r>
-            <w:proofErr w:type="spellStart"/>
-            <w:proofErr w:type="gramStart"/>
-            <w:r>
-              <w:t>mpbs</w:t>
-            </w:r>
-            <w:proofErr w:type="spellEnd"/>
-            <w:r>
-              <w:t>(</w:t>
-            </w:r>
-            <w:proofErr w:type="gramEnd"/>
-            <w:r>
-              <w:t>-47%)</w:t>
             </w:r>
           </w:p>
         </w:tc>
@@ -11487,20 +10840,51 @@
               <w:t>1</w:t>
             </w:r>
             <w:r>
-              <w:t xml:space="preserve"> </w:t>
+              <w:t>0 mpbs</w:t>
             </w:r>
-            <w:proofErr w:type="spellStart"/>
-            <w:proofErr w:type="gramStart"/>
+          </w:p>
+        </w:tc>
+        <w:tc>
+          <w:tcPr>
+            <w:tcW w:w="2254" w:type="dxa"/>
+          </w:tcPr>
+          <w:p>
+            <w:pPr>
+              <w:pStyle w:val="ab"/>
+              <w:ind w:leftChars="0" w:left="0"/>
+              <w:jc w:val="center"/>
+              <w:cnfStyle w:val="000000000000" w:firstRow="0" w:lastRow="0" w:firstColumn="0" w:lastColumn="0" w:oddVBand="0" w:evenVBand="0" w:oddHBand="0" w:evenHBand="0" w:firstRowFirstColumn="0" w:firstRowLastColumn="0" w:lastRowFirstColumn="0" w:lastRowLastColumn="0"/>
+            </w:pPr>
             <w:r>
-              <w:t>mpbs</w:t>
+              <w:rPr>
+                <w:rFonts w:hint="eastAsia"/>
+              </w:rPr>
+              <w:t>5</w:t>
             </w:r>
-            <w:proofErr w:type="spellEnd"/>
             <w:r>
-              <w:t>(</w:t>
+              <w:t xml:space="preserve"> mpbs(-47%)</w:t>
             </w:r>
-            <w:proofErr w:type="gramEnd"/>
+          </w:p>
+        </w:tc>
+        <w:tc>
+          <w:tcPr>
+            <w:tcW w:w="2254" w:type="dxa"/>
+          </w:tcPr>
+          <w:p>
+            <w:pPr>
+              <w:pStyle w:val="ab"/>
+              <w:ind w:leftChars="0" w:left="0"/>
+              <w:jc w:val="center"/>
+              <w:cnfStyle w:val="000000000000" w:firstRow="0" w:lastRow="0" w:firstColumn="0" w:lastColumn="0" w:oddVBand="0" w:evenVBand="0" w:oddHBand="0" w:evenHBand="0" w:firstRowFirstColumn="0" w:firstRowLastColumn="0" w:lastRowFirstColumn="0" w:lastRowLastColumn="0"/>
+            </w:pPr>
             <w:r>
-              <w:t>-86%)</w:t>
+              <w:rPr>
+                <w:rFonts w:hint="eastAsia"/>
+              </w:rPr>
+              <w:t>1</w:t>
+            </w:r>
+            <w:r>
+              <w:t xml:space="preserve"> mpbs(-86%)</w:t>
             </w:r>
           </w:p>
         </w:tc>
@@ -11765,13 +11149,7 @@
         <w:t>.</w:t>
       </w:r>
     </w:p>
-    <w:p>
-      <w:pPr>
-        <w:rPr>
-          <w:rFonts w:hint="eastAsia"/>
-        </w:rPr>
-      </w:pPr>
-    </w:p>
+    <w:p/>
     <w:p/>
     <w:p>
       <w:pPr>
@@ -11865,7 +11243,7 @@
         <w:endnoteRef/>
       </w:r>
       <w:r>
-        <w:t>http://terms.naver.com/entry.nhn?docId=1220794&amp;cid=40942&amp;categoryId=32828</w:t>
+        <w:t>https://ko.wikipedia.org/wiki/MPEG</w:t>
       </w:r>
     </w:p>
   </w:endnote>
@@ -11881,7 +11259,7 @@
         <w:endnoteRef/>
       </w:r>
       <w:r>
-        <w:t>https://ko.wikipedia.org/wiki/MPEG</w:t>
+        <w:t>http://unipro.tistory.com/109</w:t>
       </w:r>
     </w:p>
   </w:endnote>
@@ -11897,7 +11275,7 @@
         <w:endnoteRef/>
       </w:r>
       <w:r>
-        <w:t>http://unipro.tistory.com/109</w:t>
+        <w:t>http://donghoson.tistory.com/48</w:t>
       </w:r>
     </w:p>
   </w:endnote>
@@ -11913,7 +11291,7 @@
         <w:endnoteRef/>
       </w:r>
       <w:r>
-        <w:t>http://donghoson.tistory.com/48</w:t>
+        <w:t>http://d2.naver.com/helloworld/7122</w:t>
       </w:r>
     </w:p>
   </w:endnote>
@@ -11929,7 +11307,7 @@
         <w:endnoteRef/>
       </w:r>
       <w:r>
-        <w:t>http://d2.naver.com/helloworld/7122</w:t>
+        <w:t>http://www.jwplayer.com/blog/what-is-video-streaming/</w:t>
       </w:r>
     </w:p>
   </w:endnote>
@@ -11945,7 +11323,7 @@
         <w:endnoteRef/>
       </w:r>
       <w:r>
-        <w:t>http://www.jwplayer.com/blog/what-is-video-streaming/</w:t>
+        <w:t>http://blog.kollus.com/?p=144</w:t>
       </w:r>
     </w:p>
   </w:endnote>
@@ -11961,7 +11339,7 @@
         <w:endnoteRef/>
       </w:r>
       <w:r>
-        <w:t>http://blog.kollus.com/?p=144</w:t>
+        <w:t>http://www.jwplayer.com/blog/what-is-video-streaming/</w:t>
       </w:r>
     </w:p>
   </w:endnote>
@@ -11993,27 +11371,11 @@
         <w:endnoteRef/>
       </w:r>
       <w:r>
-        <w:t>http://www.jwplayer.com/blog/what-is-video-streaming/</w:t>
+        <w:t>http://blog.kollus.com/?p=144</w:t>
       </w:r>
     </w:p>
   </w:endnote>
   <w:endnote w:id="10">
-    <w:p>
-      <w:pPr>
-        <w:pStyle w:val="a5"/>
-      </w:pPr>
-      <w:r>
-        <w:rPr>
-          <w:rStyle w:val="a6"/>
-        </w:rPr>
-        <w:endnoteRef/>
-      </w:r>
-      <w:r>
-        <w:t>http://blog.kollus.com/?p=144</w:t>
-      </w:r>
-    </w:p>
-  </w:endnote>
-  <w:endnote w:id="11">
     <w:p>
       <w:r>
         <w:rPr>
@@ -12034,6 +11396,22 @@
       </w:r>
     </w:p>
   </w:endnote>
+  <w:endnote w:id="11">
+    <w:p>
+      <w:pPr>
+        <w:pStyle w:val="a5"/>
+      </w:pPr>
+      <w:r>
+        <w:rPr>
+          <w:rStyle w:val="a6"/>
+        </w:rPr>
+        <w:endnoteRef/>
+      </w:r>
+      <w:r>
+        <w:t>https://m.blog.naver.com/PostView.nhn?blogId=angelacha3&amp;logNo=20010030103&amp;proxyReferer=https%3A%2F%2Fwww.google.co.kr%2F</w:t>
+      </w:r>
+    </w:p>
+  </w:endnote>
   <w:endnote w:id="12">
     <w:p>
       <w:pPr>
@@ -12046,7 +11424,7 @@
         <w:endnoteRef/>
       </w:r>
       <w:r>
-        <w:t>https://m.blog.naver.com/PostView.nhn?blogId=angelacha3&amp;logNo=20010030103&amp;proxyReferer=https%3A%2F%2Fwww.google.co.kr%2F</w:t>
+        <w:t>http://bwessay.tistory.com/199</w:t>
       </w:r>
     </w:p>
   </w:endnote>
@@ -12062,7 +11440,7 @@
         <w:endnoteRef/>
       </w:r>
       <w:r>
-        <w:t>http://bwessay.tistory.com/199</w:t>
+        <w:t>https://purplepill.io/blog/best-encoding-settings-resolution-for-4k-360-3d-vr-videos/</w:t>
       </w:r>
     </w:p>
   </w:endnote>
@@ -12070,25 +11448,6 @@
     <w:p>
       <w:pPr>
         <w:pStyle w:val="a5"/>
-      </w:pPr>
-      <w:r>
-        <w:rPr>
-          <w:rStyle w:val="a6"/>
-        </w:rPr>
-        <w:endnoteRef/>
-      </w:r>
-      <w:r>
-        <w:t>https://purplepill.io/blog/best-encoding-settings-resolution-for-4k-360-3d-vr-videos/</w:t>
-      </w:r>
-    </w:p>
-  </w:endnote>
-  <w:endnote w:id="15">
-    <w:p>
-      <w:pPr>
-        <w:pStyle w:val="a5"/>
-        <w:rPr>
-          <w:rFonts w:hint="eastAsia"/>
-        </w:rPr>
       </w:pPr>
       <w:r>
         <w:rPr>
@@ -12114,6 +11473,7 @@
         <w:docPartUnique/>
       </w:docPartObj>
     </w:sdtPr>
+    <w:sdtEndPr/>
     <w:sdtContent>
       <w:p>
         <w:pPr>
@@ -12134,7 +11494,7 @@
             <w:noProof/>
             <w:lang w:val="ko-KR"/>
           </w:rPr>
-          <w:t>8</w:t>
+          <w:t>7</w:t>
         </w:r>
         <w:r>
           <w:fldChar w:fldCharType="end"/>
@@ -13261,7 +12621,7 @@
   <w:abstractNum w:abstractNumId="10" w15:restartNumberingAfterBreak="0">
     <w:nsid w:val="69193541"/>
     <w:multiLevelType w:val="hybridMultilevel"/>
-    <w:tmpl w:val="F9EC5FB6"/>
+    <w:tmpl w:val="B88EAD50"/>
     <w:lvl w:ilvl="0" w:tplc="04090001">
       <w:start w:val="1"/>
       <w:numFmt w:val="bullet"/>
@@ -14402,6 +13762,7 @@
   <w:style w:type="character" w:default="1" w:styleId="a0">
     <w:name w:val="Default Paragraph Font"/>
     <w:uiPriority w:val="1"/>
+    <w:semiHidden/>
     <w:unhideWhenUsed/>
   </w:style>
   <w:style w:type="table" w:default="1" w:styleId="a1">
@@ -15129,7 +14490,7 @@
 </file>
 
 <file path=customXml/itemProps1.xml><?xml version="1.0" encoding="utf-8"?>
-<ds:datastoreItem xmlns:ds="http://schemas.openxmlformats.org/officeDocument/2006/customXml" ds:itemID="{A9578109-049F-48D6-8B74-52BF79C9FB2B}">
+<ds:datastoreItem xmlns:ds="http://schemas.openxmlformats.org/officeDocument/2006/customXml" ds:itemID="{8FC27558-680E-439A-91D5-F2F78D918786}">
   <ds:schemaRefs>
     <ds:schemaRef ds:uri="http://schemas.openxmlformats.org/officeDocument/2006/bibliography"/>
   </ds:schemaRefs>

</xml_diff>